<commit_message>
minor revision in wbs
</commit_message>
<xml_diff>
--- a/documentation/csproj2/Work Breakdown Schedule (WBS).docx
+++ b/documentation/csproj2/Work Breakdown Schedule (WBS).docx
@@ -1,6 +1,6 @@
 
 <file path=word/document.xml><?xml version="1.0" encoding="utf-8"?>
-<w:document xmlns:wpc="http://schemas.microsoft.com/office/word/2010/wordprocessingCanvas" xmlns:mc="http://schemas.openxmlformats.org/markup-compatibility/2006" xmlns:o="urn:schemas-microsoft-com:office:office" xmlns:r="http://schemas.openxmlformats.org/officeDocument/2006/relationships" xmlns:m="http://schemas.openxmlformats.org/officeDocument/2006/math" xmlns:v="urn:schemas-microsoft-com:vml" xmlns:wp14="http://schemas.microsoft.com/office/word/2010/wordprocessingDrawing" xmlns:wp="http://schemas.openxmlformats.org/drawingml/2006/wordprocessingDrawing" xmlns:w10="urn:schemas-microsoft-com:office:word" xmlns:w="http://schemas.openxmlformats.org/wordprocessingml/2006/main" xmlns:w14="http://schemas.microsoft.com/office/word/2010/wordml" xmlns:w15="http://schemas.microsoft.com/office/word/2012/wordml" xmlns:wpg="http://schemas.microsoft.com/office/word/2010/wordprocessingGroup" xmlns:wpi="http://schemas.microsoft.com/office/word/2010/wordprocessingInk" xmlns:wne="http://schemas.microsoft.com/office/word/2006/wordml" xmlns:wps="http://schemas.microsoft.com/office/word/2010/wordprocessingShape" mc:Ignorable="w14 w15 wp14">
+<w:document xmlns:wpc="http://schemas.microsoft.com/office/word/2010/wordprocessingCanvas" xmlns:cx="http://schemas.microsoft.com/office/drawing/2014/chartex" xmlns:cx1="http://schemas.microsoft.com/office/drawing/2015/9/8/chartex" xmlns:cx2="http://schemas.microsoft.com/office/drawing/2015/10/21/chartex" xmlns:mc="http://schemas.openxmlformats.org/markup-compatibility/2006" xmlns:o="urn:schemas-microsoft-com:office:office" xmlns:r="http://schemas.openxmlformats.org/officeDocument/2006/relationships" xmlns:m="http://schemas.openxmlformats.org/officeDocument/2006/math" xmlns:v="urn:schemas-microsoft-com:vml" xmlns:wp14="http://schemas.microsoft.com/office/word/2010/wordprocessingDrawing" xmlns:wp="http://schemas.openxmlformats.org/drawingml/2006/wordprocessingDrawing" xmlns:w10="urn:schemas-microsoft-com:office:word" xmlns:w="http://schemas.openxmlformats.org/wordprocessingml/2006/main" xmlns:w14="http://schemas.microsoft.com/office/word/2010/wordml" xmlns:w15="http://schemas.microsoft.com/office/word/2012/wordml" xmlns:w16se="http://schemas.microsoft.com/office/word/2015/wordml/symex" xmlns:wpg="http://schemas.microsoft.com/office/word/2010/wordprocessingGroup" xmlns:wpi="http://schemas.microsoft.com/office/word/2010/wordprocessingInk" xmlns:wne="http://schemas.microsoft.com/office/word/2006/wordml" xmlns:wps="http://schemas.microsoft.com/office/word/2010/wordprocessingShape" mc:Ignorable="w14 w15 w16se wp14">
   <w:body>
     <w:p>
       <w:r>
@@ -63,7 +63,7 @@
               </wp:anchor>
             </w:drawing>
           </mc:Choice>
-          <mc:Fallback xmlns:w16se="http://schemas.microsoft.com/office/word/2015/wordml/symex" xmlns:cx1="http://schemas.microsoft.com/office/drawing/2015/9/8/chartex" xmlns:cx="http://schemas.microsoft.com/office/drawing/2014/chartex">
+          <mc:Fallback>
             <w:pict>
               <v:line w14:anchorId="50FB5EC9" id="Straight Connector 57" o:spid="_x0000_s1026" style="position:absolute;z-index:251728896;visibility:visible;mso-wrap-style:square;mso-width-percent:0;mso-height-percent:0;mso-wrap-distance-left:9pt;mso-wrap-distance-top:0;mso-wrap-distance-right:9pt;mso-wrap-distance-bottom:0;mso-position-horizontal:absolute;mso-position-horizontal-relative:text;mso-position-vertical:absolute;mso-position-vertical-relative:text;mso-width-percent:0;mso-height-percent:0;mso-width-relative:margin;mso-height-relative:margin" from="39.45pt,87.65pt" to="39.45pt,344.95pt" o:gfxdata="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" strokecolor="#5b9bd5 [3204]" strokeweight=".5pt">
                 <v:stroke joinstyle="miter"/>
@@ -152,7 +152,7 @@
               </wp:anchor>
             </w:drawing>
           </mc:Choice>
-          <mc:Fallback xmlns:w16se="http://schemas.microsoft.com/office/word/2015/wordml/symex" xmlns:cx1="http://schemas.microsoft.com/office/drawing/2015/9/8/chartex" xmlns:cx="http://schemas.microsoft.com/office/drawing/2014/chartex">
+          <mc:Fallback>
             <w:pict>
               <v:shapetype w14:anchorId="0152DB79" id="_x0000_t202" coordsize="21600,21600" o:spt="202" path="m,l,21600r21600,l21600,xe">
                 <v:stroke joinstyle="miter"/>
@@ -273,7 +273,7 @@
               </wp:anchor>
             </w:drawing>
           </mc:Choice>
-          <mc:Fallback xmlns:w16se="http://schemas.microsoft.com/office/word/2015/wordml/symex" xmlns:cx1="http://schemas.microsoft.com/office/drawing/2015/9/8/chartex" xmlns:cx="http://schemas.microsoft.com/office/drawing/2014/chartex">
+          <mc:Fallback>
             <w:pict>
               <v:shape w14:anchorId="21FC9B66" id="_x0000_s1027" type="#_x0000_t202" style="position:absolute;margin-left:35.15pt;margin-top:251.75pt;width:108.9pt;height:16.9pt;z-index:251721728;visibility:visible;mso-wrap-style:square;mso-width-percent:0;mso-height-percent:0;mso-wrap-distance-left:9pt;mso-wrap-distance-top:3.6pt;mso-wrap-distance-right:9pt;mso-wrap-distance-bottom:3.6pt;mso-position-horizontal:absolute;mso-position-horizontal-relative:text;mso-position-vertical:absolute;mso-position-vertical-relative:text;mso-width-percent:0;mso-height-percent:0;mso-width-relative:margin;mso-height-relative:margin;v-text-anchor:top" o:gfxdata="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" stroked="f">
                 <v:textbox>
@@ -397,7 +397,7 @@
               </wp:anchor>
             </w:drawing>
           </mc:Choice>
-          <mc:Fallback xmlns:w16se="http://schemas.microsoft.com/office/word/2015/wordml/symex" xmlns:cx1="http://schemas.microsoft.com/office/drawing/2015/9/8/chartex" xmlns:cx="http://schemas.microsoft.com/office/drawing/2014/chartex">
+          <mc:Fallback>
             <w:pict>
               <v:shape w14:anchorId="70C5B790" id="_x0000_s1028" type="#_x0000_t202" style="position:absolute;margin-left:35.05pt;margin-top:237.25pt;width:108.9pt;height:16.9pt;z-index:251719680;visibility:visible;mso-wrap-style:square;mso-width-percent:0;mso-height-percent:0;mso-wrap-distance-left:9pt;mso-wrap-distance-top:3.6pt;mso-wrap-distance-right:9pt;mso-wrap-distance-bottom:3.6pt;mso-position-horizontal:absolute;mso-position-horizontal-relative:text;mso-position-vertical:absolute;mso-position-vertical-relative:text;mso-width-percent:0;mso-height-percent:0;mso-width-relative:margin;mso-height-relative:margin;v-text-anchor:top" o:gfxdata="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" stroked="f">
                 <v:textbox>
@@ -512,7 +512,7 @@
               </wp:anchor>
             </w:drawing>
           </mc:Choice>
-          <mc:Fallback xmlns:w16se="http://schemas.microsoft.com/office/word/2015/wordml/symex" xmlns:cx1="http://schemas.microsoft.com/office/drawing/2015/9/8/chartex" xmlns:cx="http://schemas.microsoft.com/office/drawing/2014/chartex">
+          <mc:Fallback>
             <w:pict>
               <v:shape w14:anchorId="24D20EC5" id="_x0000_s1029" type="#_x0000_t202" style="position:absolute;margin-left:33.9pt;margin-top:157.8pt;width:108.3pt;height:18.15pt;z-index:251715584;visibility:visible;mso-wrap-style:square;mso-width-percent:0;mso-height-percent:0;mso-wrap-distance-left:9pt;mso-wrap-distance-top:3.6pt;mso-wrap-distance-right:9pt;mso-wrap-distance-bottom:3.6pt;mso-position-horizontal:absolute;mso-position-horizontal-relative:text;mso-position-vertical:absolute;mso-position-vertical-relative:text;mso-width-percent:0;mso-height-percent:0;mso-width-relative:margin;mso-height-relative:margin;v-text-anchor:top" o:gfxdata="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" stroked="f">
                 <v:textbox>
@@ -627,7 +627,7 @@
               </wp:anchor>
             </w:drawing>
           </mc:Choice>
-          <mc:Fallback xmlns:w16se="http://schemas.microsoft.com/office/word/2015/wordml/symex" xmlns:cx1="http://schemas.microsoft.com/office/drawing/2015/9/8/chartex" xmlns:cx="http://schemas.microsoft.com/office/drawing/2014/chartex">
+          <mc:Fallback>
             <w:pict>
               <v:shape w14:anchorId="323CEFB2" id="_x0000_s1030" type="#_x0000_t202" style="position:absolute;margin-left:33.8pt;margin-top:144.55pt;width:108.3pt;height:18.15pt;z-index:251713536;visibility:visible;mso-wrap-style:square;mso-width-percent:0;mso-height-percent:0;mso-wrap-distance-left:9pt;mso-wrap-distance-top:3.6pt;mso-wrap-distance-right:9pt;mso-wrap-distance-bottom:3.6pt;mso-position-horizontal:absolute;mso-position-horizontal-relative:text;mso-position-vertical:absolute;mso-position-vertical-relative:text;mso-width-percent:0;mso-height-percent:0;mso-width-relative:margin;mso-height-relative:margin;v-text-anchor:top" o:gfxdata="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" stroked="f">
                 <v:textbox>
@@ -740,7 +740,7 @@
               </wp:anchor>
             </w:drawing>
           </mc:Choice>
-          <mc:Fallback xmlns:w16se="http://schemas.microsoft.com/office/word/2015/wordml/symex" xmlns:cx1="http://schemas.microsoft.com/office/drawing/2015/9/8/chartex" xmlns:cx="http://schemas.microsoft.com/office/drawing/2014/chartex">
+          <mc:Fallback>
             <w:pict>
               <v:rect w14:anchorId="15B03B48" id="Rectangle 56" o:spid="_x0000_s1031" style="position:absolute;margin-left:116.4pt;margin-top:329.3pt;width:58.25pt;height:31.3pt;z-index:251727872;visibility:visible;mso-wrap-style:square;mso-width-percent:0;mso-height-percent:0;mso-wrap-distance-left:9pt;mso-wrap-distance-top:0;mso-wrap-distance-right:9pt;mso-wrap-distance-bottom:0;mso-position-horizontal:absolute;mso-position-horizontal-relative:left-margin-area;mso-position-vertical:absolute;mso-position-vertical-relative:text;mso-width-percent:0;mso-height-percent:0;mso-width-relative:margin;mso-height-relative:margin;v-text-anchor:middle" o:gfxdata="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" fillcolor="#9ecb81 [2169]" strokecolor="#70ad47 [3209]" strokeweight=".5pt">
                 <v:fill color2="#8ac066 [2617]" rotate="t" colors="0 #b5d5a7;.5 #aace99;1 #9cca86" focus="100%" type="gradient">
@@ -857,7 +857,7 @@
               </wp:anchor>
             </w:drawing>
           </mc:Choice>
-          <mc:Fallback xmlns:w16se="http://schemas.microsoft.com/office/word/2015/wordml/symex" xmlns:cx1="http://schemas.microsoft.com/office/drawing/2015/9/8/chartex" xmlns:cx="http://schemas.microsoft.com/office/drawing/2014/chartex">
+          <mc:Fallback>
             <w:pict>
               <v:rect w14:anchorId="15DB6387" id="Rectangle 54" o:spid="_x0000_s1032" style="position:absolute;margin-left:118.35pt;margin-top:271.1pt;width:58.25pt;height:33.2pt;z-index:251723776;visibility:visible;mso-wrap-style:square;mso-width-percent:0;mso-height-percent:0;mso-wrap-distance-left:9pt;mso-wrap-distance-top:0;mso-wrap-distance-right:9pt;mso-wrap-distance-bottom:0;mso-position-horizontal:absolute;mso-position-horizontal-relative:left-margin-area;mso-position-vertical:absolute;mso-position-vertical-relative:text;mso-width-percent:0;mso-height-percent:0;mso-width-relative:margin;mso-height-relative:margin;v-text-anchor:middle" o:gfxdata="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" fillcolor="#9ecb81 [2169]" strokecolor="#70ad47 [3209]" strokeweight=".5pt">
                 <v:fill color2="#8ac066 [2617]" rotate="t" colors="0 #b5d5a7;.5 #aace99;1 #9cca86" focus="100%" type="gradient">
@@ -974,7 +974,7 @@
               </wp:anchor>
             </w:drawing>
           </mc:Choice>
-          <mc:Fallback xmlns:w16se="http://schemas.microsoft.com/office/word/2015/wordml/symex" xmlns:cx1="http://schemas.microsoft.com/office/drawing/2015/9/8/chartex" xmlns:cx="http://schemas.microsoft.com/office/drawing/2014/chartex">
+          <mc:Fallback>
             <w:pict>
               <v:rect w14:anchorId="5A58133E" id="Rectangle 51" o:spid="_x0000_s1033" style="position:absolute;margin-left:118.3pt;margin-top:195.95pt;width:58.25pt;height:40.05pt;z-index:251717632;visibility:visible;mso-wrap-style:square;mso-width-percent:0;mso-height-percent:0;mso-wrap-distance-left:9pt;mso-wrap-distance-top:0;mso-wrap-distance-right:9pt;mso-wrap-distance-bottom:0;mso-position-horizontal:absolute;mso-position-horizontal-relative:left-margin-area;mso-position-vertical:absolute;mso-position-vertical-relative:text;mso-width-percent:0;mso-height-percent:0;mso-width-relative:margin;mso-height-relative:margin;v-text-anchor:middle" o:gfxdata="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" fillcolor="#9ecb81 [2169]" strokecolor="#70ad47 [3209]" strokeweight=".5pt">
                 <v:fill color2="#8ac066 [2617]" rotate="t" colors="0 #b5d5a7;.5 #aace99;1 #9cca86" focus="100%" type="gradient">
@@ -1105,7 +1105,7 @@
               </wp:anchor>
             </w:drawing>
           </mc:Choice>
-          <mc:Fallback xmlns:w16se="http://schemas.microsoft.com/office/word/2015/wordml/symex" xmlns:cx1="http://schemas.microsoft.com/office/drawing/2015/9/8/chartex" xmlns:cx="http://schemas.microsoft.com/office/drawing/2014/chartex">
+          <mc:Fallback>
             <w:pict>
               <v:rect w14:anchorId="5F49ADD5" id="Rectangle 48" o:spid="_x0000_s1034" style="position:absolute;margin-left:118.3pt;margin-top:101.4pt;width:58.25pt;height:43.2pt;z-index:251711488;visibility:visible;mso-wrap-style:square;mso-width-percent:0;mso-height-percent:0;mso-wrap-distance-left:9pt;mso-wrap-distance-top:0;mso-wrap-distance-right:9pt;mso-wrap-distance-bottom:0;mso-position-horizontal:absolute;mso-position-horizontal-relative:left-margin-area;mso-position-vertical:absolute;mso-position-vertical-relative:text;mso-width-percent:0;mso-height-percent:0;mso-width-relative:margin;mso-height-relative:margin;v-text-anchor:middle" o:gfxdata="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" fillcolor="#9ecb81 [2169]" strokecolor="#70ad47 [3209]" strokeweight=".5pt">
                 <v:fill color2="#8ac066 [2617]" rotate="t" colors="0 #b5d5a7;.5 #aace99;1 #9cca86" focus="100%" type="gradient">
@@ -1217,7 +1217,7 @@
               </wp:anchor>
             </w:drawing>
           </mc:Choice>
-          <mc:Fallback xmlns:w16se="http://schemas.microsoft.com/office/word/2015/wordml/symex" xmlns:cx1="http://schemas.microsoft.com/office/drawing/2015/9/8/chartex" xmlns:cx="http://schemas.microsoft.com/office/drawing/2014/chartex">
+          <mc:Fallback>
             <w:pict>
               <v:shape w14:anchorId="6B2AF95B" id="_x0000_s1035" type="#_x0000_t202" style="position:absolute;margin-left:-57pt;margin-top:378.75pt;width:110.8pt;height:16.9pt;z-index:251704320;visibility:visible;mso-wrap-style:square;mso-width-percent:0;mso-height-percent:0;mso-wrap-distance-left:9pt;mso-wrap-distance-top:3.6pt;mso-wrap-distance-right:9pt;mso-wrap-distance-bottom:3.6pt;mso-position-horizontal:absolute;mso-position-horizontal-relative:text;mso-position-vertical:absolute;mso-position-vertical-relative:text;mso-width-percent:0;mso-height-percent:0;mso-width-relative:margin;mso-height-relative:margin;v-text-anchor:top" o:gfxdata="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" stroked="f">
                 <v:textbox>
@@ -1325,7 +1325,7 @@
               </wp:anchor>
             </w:drawing>
           </mc:Choice>
-          <mc:Fallback xmlns:w16se="http://schemas.microsoft.com/office/word/2015/wordml/symex" xmlns:cx1="http://schemas.microsoft.com/office/drawing/2015/9/8/chartex" xmlns:cx="http://schemas.microsoft.com/office/drawing/2014/chartex">
+          <mc:Fallback>
             <w:pict>
               <v:shape w14:anchorId="08EE091D" id="_x0000_s1036" type="#_x0000_t202" style="position:absolute;margin-left:-56.4pt;margin-top:363.1pt;width:71.3pt;height:16.9pt;z-index:251702272;visibility:visible;mso-wrap-style:square;mso-width-percent:0;mso-height-percent:0;mso-wrap-distance-left:9pt;mso-wrap-distance-top:3.6pt;mso-wrap-distance-right:9pt;mso-wrap-distance-bottom:3.6pt;mso-position-horizontal:absolute;mso-position-horizontal-relative:text;mso-position-vertical:absolute;mso-position-vertical-relative:text;mso-width-percent:0;mso-height-percent:0;mso-width-relative:margin;mso-height-relative:margin;v-text-anchor:top" o:gfxdata="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" stroked="f">
                 <v:textbox>
@@ -1441,7 +1441,7 @@
               </wp:anchor>
             </w:drawing>
           </mc:Choice>
-          <mc:Fallback xmlns:w16se="http://schemas.microsoft.com/office/word/2015/wordml/symex" xmlns:cx1="http://schemas.microsoft.com/office/drawing/2015/9/8/chartex" xmlns:cx="http://schemas.microsoft.com/office/drawing/2014/chartex">
+          <mc:Fallback>
             <w:pict>
               <v:shape w14:anchorId="6FCA03AA" id="_x0000_s1037" type="#_x0000_t202" style="position:absolute;margin-left:-56.35pt;margin-top:306.75pt;width:70.7pt;height:16.9pt;z-index:251698176;visibility:visible;mso-wrap-style:square;mso-width-percent:0;mso-height-percent:0;mso-wrap-distance-left:9pt;mso-wrap-distance-top:3.6pt;mso-wrap-distance-right:9pt;mso-wrap-distance-bottom:3.6pt;mso-position-horizontal:absolute;mso-position-horizontal-relative:text;mso-position-vertical:absolute;mso-position-vertical-relative:text;mso-width-percent:0;mso-height-percent:0;mso-width-relative:margin;mso-height-relative:margin;v-text-anchor:top" o:gfxdata="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" stroked="f">
                 <v:textbox>
@@ -1559,7 +1559,7 @@
               </wp:anchor>
             </w:drawing>
           </mc:Choice>
-          <mc:Fallback xmlns:w16se="http://schemas.microsoft.com/office/word/2015/wordml/symex" xmlns:cx1="http://schemas.microsoft.com/office/drawing/2015/9/8/chartex" xmlns:cx="http://schemas.microsoft.com/office/drawing/2014/chartex">
+          <mc:Fallback>
             <w:pict>
               <v:shape w14:anchorId="50D04EE9" id="_x0000_s1038" type="#_x0000_t202" style="position:absolute;margin-left:-54.45pt;margin-top:247.2pt;width:92pt;height:16.9pt;z-index:251694080;visibility:visible;mso-wrap-style:square;mso-width-percent:0;mso-height-percent:0;mso-wrap-distance-left:9pt;mso-wrap-distance-top:3.6pt;mso-wrap-distance-right:9pt;mso-wrap-distance-bottom:3.6pt;mso-position-horizontal:absolute;mso-position-horizontal-relative:text;mso-position-vertical:absolute;mso-position-vertical-relative:text;mso-width-percent:0;mso-height-percent:0;mso-width-relative:margin;mso-height-relative:margin;v-text-anchor:top" o:gfxdata="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" strokecolor="white [3212]">
                 <v:textbox>
@@ -1667,7 +1667,7 @@
               </wp:anchor>
             </w:drawing>
           </mc:Choice>
-          <mc:Fallback xmlns:w16se="http://schemas.microsoft.com/office/word/2015/wordml/symex" xmlns:cx1="http://schemas.microsoft.com/office/drawing/2015/9/8/chartex" xmlns:cx="http://schemas.microsoft.com/office/drawing/2014/chartex">
+          <mc:Fallback>
             <w:pict>
               <v:shape w14:anchorId="01A6795F" id="_x0000_s1039" type="#_x0000_t202" style="position:absolute;margin-left:-54.5pt;margin-top:232.85pt;width:87pt;height:16.9pt;z-index:251691008;visibility:visible;mso-wrap-style:square;mso-width-percent:0;mso-height-percent:0;mso-wrap-distance-left:9pt;mso-wrap-distance-top:3.6pt;mso-wrap-distance-right:9pt;mso-wrap-distance-bottom:3.6pt;mso-position-horizontal:absolute;mso-position-horizontal-relative:text;mso-position-vertical:absolute;mso-position-vertical-relative:text;mso-width-percent:0;mso-height-percent:0;mso-width-relative:margin;mso-height-relative:margin;v-text-anchor:top" o:gfxdata="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" stroked="f">
                 <v:textbox>
@@ -1775,7 +1775,7 @@
               </wp:anchor>
             </w:drawing>
           </mc:Choice>
-          <mc:Fallback xmlns:w16se="http://schemas.microsoft.com/office/word/2015/wordml/symex" xmlns:cx1="http://schemas.microsoft.com/office/drawing/2015/9/8/chartex" xmlns:cx="http://schemas.microsoft.com/office/drawing/2014/chartex">
+          <mc:Fallback>
             <w:pict>
               <v:shape w14:anchorId="6AC50F02" id="_x0000_s1040" type="#_x0000_t202" style="position:absolute;margin-left:-54.45pt;margin-top:161.45pt;width:81.35pt;height:16.9pt;z-index:251686912;visibility:visible;mso-wrap-style:square;mso-width-percent:0;mso-height-percent:0;mso-wrap-distance-left:9pt;mso-wrap-distance-top:3.6pt;mso-wrap-distance-right:9pt;mso-wrap-distance-bottom:3.6pt;mso-position-horizontal:absolute;mso-position-horizontal-relative:text;mso-position-vertical:absolute;mso-position-vertical-relative:text;mso-width-percent:0;mso-height-percent:0;mso-width-relative:margin;mso-height-relative:margin;v-text-anchor:top" o:gfxdata="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" stroked="f">
                 <v:textbox>
@@ -1883,7 +1883,7 @@
               </wp:anchor>
             </w:drawing>
           </mc:Choice>
-          <mc:Fallback xmlns:w16se="http://schemas.microsoft.com/office/word/2015/wordml/symex" xmlns:cx1="http://schemas.microsoft.com/office/drawing/2015/9/8/chartex" xmlns:cx="http://schemas.microsoft.com/office/drawing/2014/chartex">
+          <mc:Fallback>
             <w:pict>
               <v:shape w14:anchorId="6698078E" id="_x0000_s1041" type="#_x0000_t202" style="position:absolute;margin-left:-55.15pt;margin-top:146.45pt;width:66.95pt;height:16.9pt;z-index:251684864;visibility:visible;mso-wrap-style:square;mso-width-percent:0;mso-height-percent:0;mso-wrap-distance-left:9pt;mso-wrap-distance-top:3.6pt;mso-wrap-distance-right:9pt;mso-wrap-distance-bottom:3.6pt;mso-position-horizontal:absolute;mso-position-horizontal-relative:text;mso-position-vertical:absolute;mso-position-vertical-relative:text;mso-width-percent:0;mso-height-percent:0;mso-width-relative:margin;mso-height-relative:margin;v-text-anchor:top" o:gfxdata="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" stroked="f">
                 <v:textbox>
@@ -1965,7 +1965,7 @@
               </wp:anchor>
             </w:drawing>
           </mc:Choice>
-          <mc:Fallback xmlns:w16se="http://schemas.microsoft.com/office/word/2015/wordml/symex" xmlns:cx1="http://schemas.microsoft.com/office/drawing/2015/9/8/chartex" xmlns:cx="http://schemas.microsoft.com/office/drawing/2014/chartex">
+          <mc:Fallback>
             <w:pict>
               <v:line w14:anchorId="60BF0490" id="Straight Connector 47" o:spid="_x0000_s1026" style="position:absolute;z-index:251709440;visibility:visible;mso-wrap-style:square;mso-wrap-distance-left:9pt;mso-wrap-distance-top:0;mso-wrap-distance-right:9pt;mso-wrap-distance-bottom:0;mso-position-horizontal:absolute;mso-position-horizontal-relative:text;mso-position-vertical:absolute;mso-position-vertical-relative:text" from="-57.5pt,350.5pt" to="-46.5pt,350.5pt" o:gfxdata="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" strokecolor="#5b9bd5 [3204]" strokeweight=".5pt">
                 <v:stroke joinstyle="miter"/>
@@ -2028,7 +2028,7 @@
               </wp:anchor>
             </w:drawing>
           </mc:Choice>
-          <mc:Fallback xmlns:w16se="http://schemas.microsoft.com/office/word/2015/wordml/symex" xmlns:cx1="http://schemas.microsoft.com/office/drawing/2015/9/8/chartex" xmlns:cx="http://schemas.microsoft.com/office/drawing/2014/chartex">
+          <mc:Fallback>
             <w:pict>
               <v:line w14:anchorId="11A287FD" id="Straight Connector 46" o:spid="_x0000_s1026" style="position:absolute;flip:x;z-index:251708416;visibility:visible;mso-wrap-style:square;mso-wrap-distance-left:9pt;mso-wrap-distance-top:0;mso-wrap-distance-right:9pt;mso-wrap-distance-bottom:0;mso-position-horizontal:absolute;mso-position-horizontal-relative:text;mso-position-vertical:absolute;mso-position-vertical-relative:text" from="-58pt,289pt" to="-48pt,289pt" o:gfxdata="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" strokecolor="#5b9bd5 [3204]" strokeweight=".5pt">
                 <v:stroke joinstyle="miter"/>
@@ -2091,7 +2091,7 @@
               </wp:anchor>
             </w:drawing>
           </mc:Choice>
-          <mc:Fallback xmlns:w16se="http://schemas.microsoft.com/office/word/2015/wordml/symex" xmlns:cx1="http://schemas.microsoft.com/office/drawing/2015/9/8/chartex" xmlns:cx="http://schemas.microsoft.com/office/drawing/2014/chartex">
+          <mc:Fallback>
             <w:pict>
               <v:line w14:anchorId="7013E21F" id="Straight Connector 45" o:spid="_x0000_s1026" style="position:absolute;flip:x;z-index:251707392;visibility:visible;mso-wrap-style:square;mso-wrap-distance-left:9pt;mso-wrap-distance-top:0;mso-wrap-distance-right:9pt;mso-wrap-distance-bottom:0;mso-position-horizontal:absolute;mso-position-horizontal-relative:text;mso-position-vertical:absolute;mso-position-vertical-relative:text" from="-57pt,216.5pt" to="-47.5pt,216.5pt" o:gfxdata="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" strokecolor="#5b9bd5 [3204]" strokeweight=".5pt">
                 <v:stroke joinstyle="miter"/>
@@ -2160,7 +2160,7 @@
               </wp:anchor>
             </w:drawing>
           </mc:Choice>
-          <mc:Fallback xmlns:w16se="http://schemas.microsoft.com/office/word/2015/wordml/symex" xmlns:cx1="http://schemas.microsoft.com/office/drawing/2015/9/8/chartex" xmlns:cx="http://schemas.microsoft.com/office/drawing/2014/chartex">
+          <mc:Fallback>
             <w:pict>
               <v:line w14:anchorId="7E6C6534" id="Straight Connector 44" o:spid="_x0000_s1026" style="position:absolute;z-index:251706368;visibility:visible;mso-wrap-style:square;mso-width-percent:0;mso-height-percent:0;mso-wrap-distance-left:9pt;mso-wrap-distance-top:0;mso-wrap-distance-right:9pt;mso-wrap-distance-bottom:0;mso-position-horizontal:absolute;mso-position-horizontal-relative:text;mso-position-vertical:absolute;mso-position-vertical-relative:text;mso-width-percent:0;mso-height-percent:0;mso-width-relative:margin;mso-height-relative:margin" from="-58pt,131pt" to="-46pt,131pt" o:gfxdata="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" strokecolor="#5b9bd5 [3204]" strokeweight=".5pt">
                 <v:stroke joinstyle="miter"/>
@@ -2229,7 +2229,7 @@
               </wp:anchor>
             </w:drawing>
           </mc:Choice>
-          <mc:Fallback xmlns:w16se="http://schemas.microsoft.com/office/word/2015/wordml/symex" xmlns:cx1="http://schemas.microsoft.com/office/drawing/2015/9/8/chartex" xmlns:cx="http://schemas.microsoft.com/office/drawing/2014/chartex">
+          <mc:Fallback>
             <w:pict>
               <v:line w14:anchorId="5DFFED52" id="Straight Connector 43" o:spid="_x0000_s1026" style="position:absolute;z-index:251705344;visibility:visible;mso-wrap-style:square;mso-width-percent:0;mso-height-percent:0;mso-wrap-distance-left:9pt;mso-wrap-distance-top:0;mso-wrap-distance-right:9pt;mso-wrap-distance-bottom:0;mso-position-horizontal:absolute;mso-position-horizontal-relative:text;mso-position-vertical:absolute;mso-position-vertical-relative:text;mso-width-percent:0;mso-height-percent:0;mso-width-relative:margin;mso-height-relative:margin" from="-58.25pt,90.15pt" to="-58.2pt,351.25pt" o:gfxdata="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" strokecolor="#5b9bd5 [3204]" strokeweight=".5pt">
                 <v:stroke joinstyle="miter"/>
@@ -2329,7 +2329,7 @@
               </wp:anchor>
             </w:drawing>
           </mc:Choice>
-          <mc:Fallback xmlns:w16se="http://schemas.microsoft.com/office/word/2015/wordml/symex" xmlns:cx1="http://schemas.microsoft.com/office/drawing/2015/9/8/chartex" xmlns:cx="http://schemas.microsoft.com/office/drawing/2014/chartex">
+          <mc:Fallback>
             <w:pict>
               <v:rect w14:anchorId="60C71104" id="Rectangle 40" o:spid="_x0000_s1042" style="position:absolute;margin-left:-46.95pt;margin-top:331.85pt;width:54.45pt;height:28.8pt;z-index:251700224;visibility:visible;mso-wrap-style:square;mso-height-percent:0;mso-wrap-distance-left:9pt;mso-wrap-distance-top:0;mso-wrap-distance-right:9pt;mso-wrap-distance-bottom:0;mso-position-horizontal:absolute;mso-position-horizontal-relative:text;mso-position-vertical:absolute;mso-position-vertical-relative:text;mso-height-percent:0;mso-height-relative:margin;v-text-anchor:middle" o:gfxdata="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" fillcolor="#9ecb81 [2169]" strokecolor="#70ad47 [3209]" strokeweight=".5pt">
                 <v:fill color2="#8ac066 [2617]" rotate="t" colors="0 #b5d5a7;.5 #aace99;1 #9cca86" focus="100%" type="gradient">
@@ -2454,7 +2454,7 @@
               </wp:anchor>
             </w:drawing>
           </mc:Choice>
-          <mc:Fallback xmlns:w16se="http://schemas.microsoft.com/office/word/2015/wordml/symex" xmlns:cx1="http://schemas.microsoft.com/office/drawing/2015/9/8/chartex" xmlns:cx="http://schemas.microsoft.com/office/drawing/2014/chartex">
+          <mc:Fallback>
             <w:pict>
               <v:rect w14:anchorId="11A3E663" id="Rectangle 38" o:spid="_x0000_s1043" style="position:absolute;margin-left:-48.2pt;margin-top:272.95pt;width:75.15pt;height:30.7pt;z-index:251696128;visibility:visible;mso-wrap-style:square;mso-width-percent:0;mso-height-percent:0;mso-wrap-distance-left:9pt;mso-wrap-distance-top:0;mso-wrap-distance-right:9pt;mso-wrap-distance-bottom:0;mso-position-horizontal:absolute;mso-position-horizontal-relative:text;mso-position-vertical:absolute;mso-position-vertical-relative:text;mso-width-percent:0;mso-height-percent:0;mso-width-relative:margin;mso-height-relative:margin;v-text-anchor:middle" o:gfxdata="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" fillcolor="#9ecb81 [2169]" strokecolor="#70ad47 [3209]" strokeweight=".5pt">
                 <v:fill color2="#8ac066 [2617]" rotate="t" colors="0 #b5d5a7;.5 #aace99;1 #9cca86" focus="100%" type="gradient">
@@ -2570,7 +2570,7 @@
               </wp:anchor>
             </w:drawing>
           </mc:Choice>
-          <mc:Fallback xmlns:w16se="http://schemas.microsoft.com/office/word/2015/wordml/symex" xmlns:cx1="http://schemas.microsoft.com/office/drawing/2015/9/8/chartex" xmlns:cx="http://schemas.microsoft.com/office/drawing/2014/chartex">
+          <mc:Fallback>
             <w:pict>
               <v:rect w14:anchorId="7E5CA272" id="Rectangle 28" o:spid="_x0000_s1044" style="position:absolute;margin-left:25.9pt;margin-top:114.55pt;width:46.95pt;height:30.05pt;z-index:251681792;visibility:visible;mso-wrap-style:square;mso-width-percent:0;mso-height-percent:0;mso-wrap-distance-left:9pt;mso-wrap-distance-top:0;mso-wrap-distance-right:9pt;mso-wrap-distance-bottom:0;mso-position-horizontal:absolute;mso-position-horizontal-relative:left-margin-area;mso-position-vertical:absolute;mso-position-vertical-relative:text;mso-width-percent:0;mso-height-percent:0;mso-width-relative:margin;mso-height-relative:margin;v-text-anchor:middle" o:gfxdata="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" fillcolor="#9ecb81 [2169]" strokecolor="#70ad47 [3209]" strokeweight=".5pt">
                 <v:fill color2="#8ac066 [2617]" rotate="t" colors="0 #b5d5a7;.5 #aace99;1 #9cca86" focus="100%" type="gradient">
@@ -2684,7 +2684,7 @@
               </wp:anchor>
             </w:drawing>
           </mc:Choice>
-          <mc:Fallback xmlns:w16se="http://schemas.microsoft.com/office/word/2015/wordml/symex" xmlns:cx1="http://schemas.microsoft.com/office/drawing/2015/9/8/chartex" xmlns:cx="http://schemas.microsoft.com/office/drawing/2014/chartex">
+          <mc:Fallback>
             <w:pict>
               <v:rect w14:anchorId="6212AE56" id="Rectangle 34" o:spid="_x0000_s1045" style="position:absolute;margin-left:-46.85pt;margin-top:196.65pt;width:54.45pt;height:35.7pt;z-index:251688960;visibility:visible;mso-wrap-style:square;mso-height-percent:0;mso-wrap-distance-left:9pt;mso-wrap-distance-top:0;mso-wrap-distance-right:9pt;mso-wrap-distance-bottom:0;mso-position-horizontal:absolute;mso-position-horizontal-relative:text;mso-position-vertical:absolute;mso-position-vertical-relative:text;mso-height-percent:0;mso-height-relative:margin;v-text-anchor:middle" o:gfxdata="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" fillcolor="#9ecb81 [2169]" strokecolor="#70ad47 [3209]" strokeweight=".5pt">
                 <v:fill color2="#8ac066 [2617]" rotate="t" colors="0 #b5d5a7;.5 #aace99;1 #9cca86" focus="100%" type="gradient">
@@ -2769,7 +2769,7 @@
               </wp:anchor>
             </w:drawing>
           </mc:Choice>
-          <mc:Fallback xmlns:w16se="http://schemas.microsoft.com/office/word/2015/wordml/symex" xmlns:cx1="http://schemas.microsoft.com/office/drawing/2015/9/8/chartex" xmlns:cx="http://schemas.microsoft.com/office/drawing/2014/chartex">
+          <mc:Fallback>
             <w:pict>
               <v:line w14:anchorId="03DA4E35" id="Straight Connector 27" o:spid="_x0000_s1026" style="position:absolute;flip:y;z-index:251680768;visibility:visible;mso-wrap-style:square;mso-wrap-distance-left:9pt;mso-wrap-distance-top:0;mso-wrap-distance-right:9pt;mso-wrap-distance-bottom:0;mso-position-horizontal:absolute;mso-position-horizontal-relative:text;mso-position-vertical:absolute;mso-position-vertical-relative:text" from="404.75pt,59.2pt" to="404.75pt,70.6pt" o:gfxdata="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" strokecolor="#5b9bd5 [3204]" strokeweight=".5pt">
                 <v:stroke joinstyle="miter"/>
@@ -2832,7 +2832,7 @@
               </wp:anchor>
             </w:drawing>
           </mc:Choice>
-          <mc:Fallback xmlns:w16se="http://schemas.microsoft.com/office/word/2015/wordml/symex" xmlns:cx1="http://schemas.microsoft.com/office/drawing/2015/9/8/chartex" xmlns:cx="http://schemas.microsoft.com/office/drawing/2014/chartex">
+          <mc:Fallback>
             <w:pict>
               <v:line w14:anchorId="0B044E45" id="Straight Connector 26" o:spid="_x0000_s1026" style="position:absolute;flip:y;z-index:251679744;visibility:visible;mso-wrap-style:square;mso-wrap-distance-left:9pt;mso-wrap-distance-top:0;mso-wrap-distance-right:9pt;mso-wrap-distance-bottom:0;mso-position-horizontal:absolute;mso-position-horizontal-relative:text;mso-position-vertical:absolute;mso-position-vertical-relative:text" from="303.85pt,59.75pt" to="303.85pt,69.5pt" o:gfxdata="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" strokecolor="#5b9bd5 [3204]" strokeweight=".5pt">
                 <v:stroke joinstyle="miter"/>
@@ -2895,7 +2895,7 @@
               </wp:anchor>
             </w:drawing>
           </mc:Choice>
-          <mc:Fallback xmlns:w16se="http://schemas.microsoft.com/office/word/2015/wordml/symex" xmlns:cx1="http://schemas.microsoft.com/office/drawing/2015/9/8/chartex" xmlns:cx="http://schemas.microsoft.com/office/drawing/2014/chartex">
+          <mc:Fallback>
             <w:pict>
               <v:line w14:anchorId="03833E5B" id="Straight Connector 25" o:spid="_x0000_s1026" style="position:absolute;flip:y;z-index:251678720;visibility:visible;mso-wrap-style:square;mso-wrap-distance-left:9pt;mso-wrap-distance-top:0;mso-wrap-distance-right:9pt;mso-wrap-distance-bottom:0;mso-position-horizontal:absolute;mso-position-horizontal-relative:text;mso-position-vertical:absolute;mso-position-vertical-relative:text" from="494.8pt,59.2pt" to="494.8pt,71.15pt" o:gfxdata="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" strokecolor="#5b9bd5 [3204]" strokeweight=".5pt">
                 <v:stroke joinstyle="miter"/>
@@ -2958,7 +2958,7 @@
               </wp:anchor>
             </w:drawing>
           </mc:Choice>
-          <mc:Fallback xmlns:w16se="http://schemas.microsoft.com/office/word/2015/wordml/symex" xmlns:cx1="http://schemas.microsoft.com/office/drawing/2015/9/8/chartex" xmlns:cx="http://schemas.microsoft.com/office/drawing/2014/chartex">
+          <mc:Fallback>
             <w:pict>
               <v:line w14:anchorId="0B9BA3C0" id="Straight Connector 24" o:spid="_x0000_s1026" style="position:absolute;flip:y;z-index:251677696;visibility:visible;mso-wrap-style:square;mso-wrap-distance-left:9pt;mso-wrap-distance-top:0;mso-wrap-distance-right:9pt;mso-wrap-distance-bottom:0;mso-position-horizontal:absolute;mso-position-horizontal-relative:text;mso-position-vertical:absolute;mso-position-vertical-relative:text" from="219.6pt,58.95pt" to="494.8pt,59.8pt" o:gfxdata="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" strokecolor="#5b9bd5 [3204]" strokeweight=".5pt">
                 <v:stroke joinstyle="miter"/>
@@ -3021,7 +3021,7 @@
               </wp:anchor>
             </w:drawing>
           </mc:Choice>
-          <mc:Fallback xmlns:w16se="http://schemas.microsoft.com/office/word/2015/wordml/symex" xmlns:cx1="http://schemas.microsoft.com/office/drawing/2015/9/8/chartex" xmlns:cx="http://schemas.microsoft.com/office/drawing/2014/chartex">
+          <mc:Fallback>
             <w:pict>
               <v:line w14:anchorId="6C770679" id="Straight Connector 23" o:spid="_x0000_s1026" style="position:absolute;flip:y;z-index:251676672;visibility:visible;mso-wrap-style:square;mso-wrap-distance-left:9pt;mso-wrap-distance-top:0;mso-wrap-distance-right:9pt;mso-wrap-distance-bottom:0;mso-position-horizontal:absolute;mso-position-horizontal-relative:text;mso-position-vertical:absolute;mso-position-vertical-relative:text" from="184.3pt,59.75pt" to="184.3pt,69.2pt" o:gfxdata="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" strokecolor="#5b9bd5 [3204]" strokeweight=".5pt">
                 <v:stroke joinstyle="miter"/>
@@ -3084,7 +3084,7 @@
               </wp:anchor>
             </w:drawing>
           </mc:Choice>
-          <mc:Fallback xmlns:w16se="http://schemas.microsoft.com/office/word/2015/wordml/symex" xmlns:cx1="http://schemas.microsoft.com/office/drawing/2015/9/8/chartex" xmlns:cx="http://schemas.microsoft.com/office/drawing/2014/chartex">
+          <mc:Fallback>
             <w:pict>
               <v:line w14:anchorId="114943C6" id="Straight Connector 22" o:spid="_x0000_s1026" style="position:absolute;flip:y;z-index:251675648;visibility:visible;mso-wrap-style:square;mso-wrap-distance-left:9pt;mso-wrap-distance-top:0;mso-wrap-distance-right:9pt;mso-wrap-distance-bottom:0;mso-position-horizontal:absolute;mso-position-horizontal-relative:text;mso-position-vertical:absolute;mso-position-vertical-relative:text" from="78.95pt,60.5pt" to="78.95pt,68.4pt" o:gfxdata="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" strokecolor="#5b9bd5 [3204]" strokeweight=".5pt">
                 <v:stroke joinstyle="miter"/>
@@ -3147,7 +3147,7 @@
               </wp:anchor>
             </w:drawing>
           </mc:Choice>
-          <mc:Fallback xmlns:w16se="http://schemas.microsoft.com/office/word/2015/wordml/symex" xmlns:cx1="http://schemas.microsoft.com/office/drawing/2015/9/8/chartex" xmlns:cx="http://schemas.microsoft.com/office/drawing/2014/chartex">
+          <mc:Fallback>
             <w:pict>
               <v:line w14:anchorId="08516087" id="Straight Connector 21" o:spid="_x0000_s1026" style="position:absolute;z-index:251674624;visibility:visible;mso-wrap-style:square;mso-wrap-distance-left:9pt;mso-wrap-distance-top:0;mso-wrap-distance-right:9pt;mso-wrap-distance-bottom:0;mso-position-horizontal:absolute;mso-position-horizontal-relative:text;mso-position-vertical:absolute;mso-position-vertical-relative:text" from="-21.7pt,59.75pt" to="-21.7pt,67.25pt" o:gfxdata="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" strokecolor="#5b9bd5 [3204]" strokeweight=".5pt">
                 <v:stroke joinstyle="miter"/>
@@ -3210,7 +3210,7 @@
               </wp:anchor>
             </w:drawing>
           </mc:Choice>
-          <mc:Fallback xmlns:w16se="http://schemas.microsoft.com/office/word/2015/wordml/symex" xmlns:cx1="http://schemas.microsoft.com/office/drawing/2015/9/8/chartex" xmlns:cx="http://schemas.microsoft.com/office/drawing/2014/chartex">
+          <mc:Fallback>
             <w:pict>
               <v:line w14:anchorId="4641E257" id="Straight Connector 20" o:spid="_x0000_s1026" style="position:absolute;flip:x;z-index:251673600;visibility:visible;mso-wrap-style:square;mso-wrap-distance-left:9pt;mso-wrap-distance-top:0;mso-wrap-distance-right:9pt;mso-wrap-distance-bottom:0;mso-position-horizontal:absolute;mso-position-horizontal-relative:text;mso-position-vertical:absolute;mso-position-vertical-relative:text" from="-21.7pt,59.75pt" to="219.6pt,59.75pt" o:gfxdata="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" strokecolor="#5b9bd5 [3204]" strokeweight=".5pt">
                 <v:stroke joinstyle="miter"/>
@@ -3279,7 +3279,7 @@
               </wp:anchor>
             </w:drawing>
           </mc:Choice>
-          <mc:Fallback xmlns:w16se="http://schemas.microsoft.com/office/word/2015/wordml/symex" xmlns:cx1="http://schemas.microsoft.com/office/drawing/2015/9/8/chartex" xmlns:cx="http://schemas.microsoft.com/office/drawing/2014/chartex">
+          <mc:Fallback>
             <w:pict>
               <v:line w14:anchorId="61E58791" id="Straight Connector 19" o:spid="_x0000_s1026" style="position:absolute;z-index:251672576;visibility:visible;mso-wrap-style:square;mso-width-percent:0;mso-height-percent:0;mso-wrap-distance-left:9pt;mso-wrap-distance-top:0;mso-wrap-distance-right:9pt;mso-wrap-distance-bottom:0;mso-position-horizontal:absolute;mso-position-horizontal-relative:text;mso-position-vertical:absolute;mso-position-vertical-relative:text;mso-width-percent:0;mso-height-percent:0;mso-width-relative:margin;mso-height-relative:margin" from="219.75pt,49.5pt" to="219.75pt,60.5pt" o:gfxdata="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" strokecolor="#5b9bd5 [3204]" strokeweight=".5pt">
                 <v:stroke joinstyle="miter"/>
@@ -3471,7 +3471,7 @@
               </wp:anchor>
             </w:drawing>
           </mc:Choice>
-          <mc:Fallback xmlns:w16se="http://schemas.microsoft.com/office/word/2015/wordml/symex" xmlns:cx1="http://schemas.microsoft.com/office/drawing/2015/9/8/chartex" xmlns:cx="http://schemas.microsoft.com/office/drawing/2014/chartex">
+          <mc:Fallback>
             <w:pict>
               <v:rect w14:anchorId="026925CB" id="Rectangle 15" o:spid="_x0000_s1046" style="position:absolute;margin-left:449.25pt;margin-top:71.15pt;width:79.5pt;height:21pt;z-index:251671552;visibility:visible;mso-wrap-style:square;mso-width-percent:0;mso-height-percent:0;mso-wrap-distance-left:9pt;mso-wrap-distance-top:0;mso-wrap-distance-right:9pt;mso-wrap-distance-bottom:0;mso-position-horizontal:absolute;mso-position-horizontal-relative:margin;mso-position-vertical:absolute;mso-position-vertical-relative:text;mso-width-percent:0;mso-height-percent:0;mso-width-relative:margin;mso-height-relative:margin;v-text-anchor:middle" o:gfxdata="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" fillcolor="#9ecb81 [2169]" strokecolor="#70ad47 [3209]" strokeweight=".5pt">
                 <v:fill color2="#8ac066 [2617]" rotate="t" colors="0 #b5d5a7;.5 #aace99;1 #9cca86" focus="100%" type="gradient">
@@ -3679,7 +3679,7 @@
                                           </pic:cNvPicPr>
                                         </pic:nvPicPr>
                                         <pic:blipFill>
-                                          <a:blip r:embed="rId6">
+                                          <a:blip r:embed="rId4">
                                             <a:extLst>
                                               <a:ext uri="{28A0092B-C50C-407E-A947-70E740481C1C}">
                                                 <a14:useLocalDpi xmlns:a14="http://schemas.microsoft.com/office/drawing/2010/main" val="0"/>
@@ -3784,7 +3784,7 @@
               </wp:anchor>
             </w:drawing>
           </mc:Choice>
-          <mc:Fallback xmlns:w16se="http://schemas.microsoft.com/office/word/2015/wordml/symex" xmlns:cx1="http://schemas.microsoft.com/office/drawing/2015/9/8/chartex" xmlns:cx="http://schemas.microsoft.com/office/drawing/2014/chartex">
+          <mc:Fallback>
             <w:pict>
               <v:rect w14:anchorId="7F78150B" id="Rectangle 12" o:spid="_x0000_s1047" style="position:absolute;margin-left:369pt;margin-top:70.5pt;width:72.1pt;height:21pt;z-index:251669504;visibility:visible;mso-wrap-style:square;mso-width-percent:0;mso-height-percent:0;mso-wrap-distance-left:9pt;mso-wrap-distance-top:0;mso-wrap-distance-right:9pt;mso-wrap-distance-bottom:0;mso-position-horizontal:absolute;mso-position-horizontal-relative:margin;mso-position-vertical:absolute;mso-position-vertical-relative:text;mso-width-percent:0;mso-height-percent:0;mso-width-relative:margin;mso-height-relative:margin;v-text-anchor:middle" o:gfxdata="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" fillcolor="#9ecb81 [2169]" strokecolor="#70ad47 [3209]" strokeweight=".5pt">
                 <v:fill color2="#8ac066 [2617]" rotate="t" colors="0 #b5d5a7;.5 #aace99;1 #9cca86" focus="100%" type="gradient">
@@ -3992,7 +3992,7 @@
                                           </pic:cNvPicPr>
                                         </pic:nvPicPr>
                                         <pic:blipFill>
-                                          <a:blip r:embed="rId6">
+                                          <a:blip r:embed="rId4">
                                             <a:extLst>
                                               <a:ext uri="{28A0092B-C50C-407E-A947-70E740481C1C}">
                                                 <a14:useLocalDpi xmlns:a14="http://schemas.microsoft.com/office/drawing/2010/main" val="0"/>
@@ -4097,7 +4097,7 @@
               </wp:anchor>
             </w:drawing>
           </mc:Choice>
-          <mc:Fallback xmlns:w16se="http://schemas.microsoft.com/office/word/2015/wordml/symex" xmlns:cx1="http://schemas.microsoft.com/office/drawing/2015/9/8/chartex" xmlns:cx="http://schemas.microsoft.com/office/drawing/2014/chartex">
+          <mc:Fallback>
             <w:pict>
               <v:rect w14:anchorId="02980F81" id="Rectangle 9" o:spid="_x0000_s1048" style="position:absolute;margin-left:253.55pt;margin-top:69.75pt;width:105.75pt;height:21pt;z-index:251667456;visibility:visible;mso-wrap-style:square;mso-width-percent:0;mso-height-percent:0;mso-wrap-distance-left:9pt;mso-wrap-distance-top:0;mso-wrap-distance-right:9pt;mso-wrap-distance-bottom:0;mso-position-horizontal:absolute;mso-position-horizontal-relative:margin;mso-position-vertical:absolute;mso-position-vertical-relative:text;mso-width-percent:0;mso-height-percent:0;mso-width-relative:margin;mso-height-relative:margin;v-text-anchor:middle" o:gfxdata="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" fillcolor="#9ecb81 [2169]" strokecolor="#70ad47 [3209]" strokeweight=".5pt">
                 <v:fill color2="#8ac066 [2617]" rotate="t" colors="0 #b5d5a7;.5 #aace99;1 #9cca86" focus="100%" type="gradient">
@@ -4304,7 +4304,7 @@
               </wp:anchor>
             </w:drawing>
           </mc:Choice>
-          <mc:Fallback xmlns:w16se="http://schemas.microsoft.com/office/word/2015/wordml/symex" xmlns:cx1="http://schemas.microsoft.com/office/drawing/2015/9/8/chartex" xmlns:cx="http://schemas.microsoft.com/office/drawing/2014/chartex">
+          <mc:Fallback>
             <w:pict>
               <v:rect w14:anchorId="344F6B30" id="Rectangle 6" o:spid="_x0000_s1049" style="position:absolute;margin-left:131.35pt;margin-top:69pt;width:108pt;height:21pt;z-index:251665408;visibility:visible;mso-wrap-style:square;mso-width-percent:0;mso-height-percent:0;mso-wrap-distance-left:9pt;mso-wrap-distance-top:0;mso-wrap-distance-right:9pt;mso-wrap-distance-bottom:0;mso-position-horizontal:absolute;mso-position-horizontal-relative:margin;mso-position-vertical:absolute;mso-position-vertical-relative:text;mso-width-percent:0;mso-height-percent:0;mso-width-relative:margin;mso-height-relative:margin;v-text-anchor:middle" o:gfxdata="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" fillcolor="#9ecb81 [2169]" strokecolor="#70ad47 [3209]" strokeweight=".5pt">
                 <v:fill color2="#8ac066 [2617]" rotate="t" colors="0 #b5d5a7;.5 #aace99;1 #9cca86" focus="100%" type="gradient">
@@ -4459,7 +4459,7 @@
                                           </pic:cNvPicPr>
                                         </pic:nvPicPr>
                                         <pic:blipFill>
-                                          <a:blip r:embed="rId7">
+                                          <a:blip r:embed="rId5">
                                             <a:extLst>
                                               <a:ext uri="{28A0092B-C50C-407E-A947-70E740481C1C}">
                                                 <a14:useLocalDpi xmlns:a14="http://schemas.microsoft.com/office/drawing/2010/main" val="0"/>
@@ -4511,7 +4511,7 @@
               </wp:anchor>
             </w:drawing>
           </mc:Choice>
-          <mc:Fallback xmlns:w16se="http://schemas.microsoft.com/office/word/2015/wordml/symex" xmlns:cx1="http://schemas.microsoft.com/office/drawing/2015/9/8/chartex" xmlns:cx="http://schemas.microsoft.com/office/drawing/2014/chartex">
+          <mc:Fallback>
             <w:pict>
               <v:rect w14:anchorId="708FE32D" id="Rectangle 3" o:spid="_x0000_s1050" style="position:absolute;margin-left:38.25pt;margin-top:68.25pt;width:79.5pt;height:21pt;z-index:251663360;visibility:visible;mso-wrap-style:square;mso-width-percent:0;mso-height-percent:0;mso-wrap-distance-left:9pt;mso-wrap-distance-top:0;mso-wrap-distance-right:9pt;mso-wrap-distance-bottom:0;mso-position-horizontal:absolute;mso-position-horizontal-relative:margin;mso-position-vertical:absolute;mso-position-vertical-relative:text;mso-width-percent:0;mso-height-percent:0;mso-width-relative:margin;mso-height-relative:margin;v-text-anchor:middle" o:gfxdata="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" fillcolor="#9ecb81 [2169]" strokecolor="#70ad47 [3209]" strokeweight=".5pt">
                 <v:fill color2="#8ac066 [2617]" rotate="t" colors="0 #b5d5a7;.5 #aace99;1 #9cca86" focus="100%" type="gradient">
@@ -4718,7 +4718,7 @@
               </wp:anchor>
             </w:drawing>
           </mc:Choice>
-          <mc:Fallback xmlns:w16se="http://schemas.microsoft.com/office/word/2015/wordml/symex" xmlns:cx1="http://schemas.microsoft.com/office/drawing/2015/9/8/chartex" xmlns:cx="http://schemas.microsoft.com/office/drawing/2014/chartex">
+          <mc:Fallback>
             <w:pict>
               <v:rect w14:anchorId="54076287" id="Rectangle 2" o:spid="_x0000_s1051" style="position:absolute;margin-left:-58.5pt;margin-top:67.5pt;width:79.5pt;height:21pt;z-index:251661312;visibility:visible;mso-wrap-style:square;mso-width-percent:0;mso-height-percent:0;mso-wrap-distance-left:9pt;mso-wrap-distance-top:0;mso-wrap-distance-right:9pt;mso-wrap-distance-bottom:0;mso-position-horizontal:absolute;mso-position-horizontal-relative:margin;mso-position-vertical:absolute;mso-position-vertical-relative:text;mso-width-percent:0;mso-height-percent:0;mso-width-relative:margin;mso-height-relative:margin;v-text-anchor:middle" o:gfxdata="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" fillcolor="#9ecb81 [2169]" strokecolor="#70ad47 [3209]" strokeweight=".5pt">
                 <v:fill color2="#8ac066 [2617]" rotate="t" colors="0 #b5d5a7;.5 #aace99;1 #9cca86" focus="100%" type="gradient">
@@ -4825,7 +4825,7 @@
               </wp:anchor>
             </w:drawing>
           </mc:Choice>
-          <mc:Fallback xmlns:w16se="http://schemas.microsoft.com/office/word/2015/wordml/symex" xmlns:cx1="http://schemas.microsoft.com/office/drawing/2015/9/8/chartex" xmlns:cx="http://schemas.microsoft.com/office/drawing/2014/chartex">
+          <mc:Fallback>
             <w:pict>
               <v:rect w14:anchorId="6968103F" id="Rectangle 1" o:spid="_x0000_s1052" style="position:absolute;margin-left:148.5pt;margin-top:-13.5pt;width:140.25pt;height:62.25pt;z-index:251659264;visibility:visible;mso-wrap-style:square;mso-width-percent:0;mso-height-percent:0;mso-wrap-distance-left:9pt;mso-wrap-distance-top:0;mso-wrap-distance-right:9pt;mso-wrap-distance-bottom:0;mso-position-horizontal:absolute;mso-position-horizontal-relative:text;mso-position-vertical:absolute;mso-position-vertical-relative:text;mso-width-percent:0;mso-height-percent:0;mso-width-relative:margin;mso-height-relative:margin;v-text-anchor:middle" o:gfxdata="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" fillcolor="#9ecb81 [2169]" strokecolor="#70ad47 [3209]" strokeweight=".5pt">
                 <v:fill color2="#8ac066 [2617]" rotate="t" colors="0 #b5d5a7;.5 #aace99;1 #9cca86" focus="100%" type="gradient">
@@ -4929,8 +4929,6 @@
       </w:r>
     </w:p>
     <w:p>
-      <w:bookmarkStart w:id="0" w:name="_GoBack"/>
-      <w:bookmarkEnd w:id="0"/>
       <w:r>
         <w:rPr>
           <w:noProof/>
@@ -4938,7 +4936,76 @@
         <mc:AlternateContent>
           <mc:Choice Requires="wps">
             <w:drawing>
-              <wp:anchor distT="0" distB="0" distL="114300" distR="114300" simplePos="0" relativeHeight="251796480" behindDoc="0" locked="0" layoutInCell="1" allowOverlap="1">
+              <wp:anchor distT="0" distB="0" distL="114300" distR="114300" simplePos="0" relativeHeight="251763712" behindDoc="0" locked="0" layoutInCell="1" allowOverlap="1" wp14:anchorId="3641593A" wp14:editId="0408CA7C">
+                <wp:simplePos x="0" y="0"/>
+                <wp:positionH relativeFrom="column">
+                  <wp:posOffset>1728395</wp:posOffset>
+                </wp:positionH>
+                <wp:positionV relativeFrom="paragraph">
+                  <wp:posOffset>15874</wp:posOffset>
+                </wp:positionV>
+                <wp:extent cx="13746" cy="4356847"/>
+                <wp:effectExtent l="0" t="0" r="24765" b="24765"/>
+                <wp:wrapNone/>
+                <wp:docPr id="206" name="Straight Connector 206"/>
+                <wp:cNvGraphicFramePr/>
+                <a:graphic xmlns:a="http://schemas.openxmlformats.org/drawingml/2006/main">
+                  <a:graphicData uri="http://schemas.microsoft.com/office/word/2010/wordprocessingShape">
+                    <wps:wsp>
+                      <wps:cNvCnPr/>
+                      <wps:spPr>
+                        <a:xfrm flipH="1">
+                          <a:off x="0" y="0"/>
+                          <a:ext cx="13746" cy="4356847"/>
+                        </a:xfrm>
+                        <a:prstGeom prst="line">
+                          <a:avLst/>
+                        </a:prstGeom>
+                      </wps:spPr>
+                      <wps:style>
+                        <a:lnRef idx="1">
+                          <a:schemeClr val="accent1"/>
+                        </a:lnRef>
+                        <a:fillRef idx="0">
+                          <a:schemeClr val="accent1"/>
+                        </a:fillRef>
+                        <a:effectRef idx="0">
+                          <a:schemeClr val="accent1"/>
+                        </a:effectRef>
+                        <a:fontRef idx="minor">
+                          <a:schemeClr val="tx1"/>
+                        </a:fontRef>
+                      </wps:style>
+                      <wps:bodyPr/>
+                    </wps:wsp>
+                  </a:graphicData>
+                </a:graphic>
+                <wp14:sizeRelH relativeFrom="margin">
+                  <wp14:pctWidth>0</wp14:pctWidth>
+                </wp14:sizeRelH>
+                <wp14:sizeRelV relativeFrom="margin">
+                  <wp14:pctHeight>0</wp14:pctHeight>
+                </wp14:sizeRelV>
+              </wp:anchor>
+            </w:drawing>
+          </mc:Choice>
+          <mc:Fallback>
+            <w:pict>
+              <v:line w14:anchorId="68279460" id="Straight Connector 206" o:spid="_x0000_s1026" style="position:absolute;flip:x;z-index:251763712;visibility:visible;mso-wrap-style:square;mso-width-percent:0;mso-height-percent:0;mso-wrap-distance-left:9pt;mso-wrap-distance-top:0;mso-wrap-distance-right:9pt;mso-wrap-distance-bottom:0;mso-position-horizontal:absolute;mso-position-horizontal-relative:text;mso-position-vertical:absolute;mso-position-vertical-relative:text;mso-width-percent:0;mso-height-percent:0;mso-width-relative:margin;mso-height-relative:margin" from="136.1pt,1.25pt" to="137.2pt,344.3pt" o:gfxdata="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" strokecolor="#5b9bd5 [3204]" strokeweight=".5pt">
+                <v:stroke joinstyle="miter"/>
+              </v:line>
+            </w:pict>
+          </mc:Fallback>
+        </mc:AlternateContent>
+      </w:r>
+      <w:r>
+        <w:rPr>
+          <w:noProof/>
+        </w:rPr>
+        <mc:AlternateContent>
+          <mc:Choice Requires="wps">
+            <w:drawing>
+              <wp:anchor distT="0" distB="0" distL="114300" distR="114300" simplePos="0" relativeHeight="251796480" behindDoc="0" locked="0" layoutInCell="1" allowOverlap="1" wp14:anchorId="0D729F7C" wp14:editId="015D1D82">
                 <wp:simplePos x="0" y="0"/>
                 <wp:positionH relativeFrom="column">
                   <wp:posOffset>5709037</wp:posOffset>
@@ -5007,7 +5074,7 @@
         <mc:AlternateContent>
           <mc:Choice Requires="wps">
             <w:drawing>
-              <wp:anchor distT="0" distB="0" distL="114300" distR="114300" simplePos="0" relativeHeight="251792384" behindDoc="0" locked="0" layoutInCell="1" allowOverlap="1">
+              <wp:anchor distT="0" distB="0" distL="114300" distR="114300" simplePos="0" relativeHeight="251792384" behindDoc="0" locked="0" layoutInCell="1" allowOverlap="1" wp14:anchorId="6C41C650" wp14:editId="3261CCD9">
                 <wp:simplePos x="0" y="0"/>
                 <wp:positionH relativeFrom="column">
                   <wp:posOffset>4683317</wp:posOffset>
@@ -5076,7 +5143,7 @@
         <mc:AlternateContent>
           <mc:Choice Requires="wps">
             <w:drawing>
-              <wp:anchor distT="0" distB="0" distL="114300" distR="114300" simplePos="0" relativeHeight="251789312" behindDoc="0" locked="0" layoutInCell="1" allowOverlap="1" wp14:anchorId="7B84C98D" wp14:editId="30351498">
+              <wp:anchor distT="0" distB="0" distL="114300" distR="114300" simplePos="0" relativeHeight="251789312" behindDoc="0" locked="0" layoutInCell="1" allowOverlap="1" wp14:anchorId="6CFC617E" wp14:editId="2935159D">
                 <wp:simplePos x="0" y="0"/>
                 <wp:positionH relativeFrom="leftMargin">
                   <wp:posOffset>6742742</wp:posOffset>
@@ -5193,7 +5260,7 @@
         <mc:AlternateContent>
           <mc:Choice Requires="wps">
             <w:drawing>
-              <wp:anchor distT="0" distB="0" distL="114300" distR="114300" simplePos="0" relativeHeight="251783168" behindDoc="0" locked="0" layoutInCell="1" allowOverlap="1" wp14:anchorId="7F63D41F" wp14:editId="33CD9F5A">
+              <wp:anchor distT="0" distB="0" distL="114300" distR="114300" simplePos="0" relativeHeight="251783168" behindDoc="0" locked="0" layoutInCell="1" allowOverlap="1" wp14:anchorId="748ADECE" wp14:editId="0E927C93">
                 <wp:simplePos x="0" y="0"/>
                 <wp:positionH relativeFrom="leftMargin">
                   <wp:posOffset>5682938</wp:posOffset>
@@ -5310,7 +5377,7 @@
         <mc:AlternateContent>
           <mc:Choice Requires="wps">
             <w:drawing>
-              <wp:anchor distT="0" distB="0" distL="114300" distR="114300" simplePos="0" relativeHeight="251772928" behindDoc="0" locked="0" layoutInCell="1" allowOverlap="1" wp14:anchorId="7266FD5C" wp14:editId="74129F11">
+              <wp:anchor distT="0" distB="0" distL="114300" distR="114300" simplePos="0" relativeHeight="251772928" behindDoc="0" locked="0" layoutInCell="1" allowOverlap="1" wp14:anchorId="24C1D112" wp14:editId="3A7E65D3">
                 <wp:simplePos x="0" y="0"/>
                 <wp:positionH relativeFrom="leftMargin">
                   <wp:posOffset>4412974</wp:posOffset>
@@ -5390,7 +5457,7 @@
           </mc:Choice>
           <mc:Fallback>
             <w:pict>
-              <v:rect w14:anchorId="7266FD5C" id="Rectangle 213" o:spid="_x0000_s1055" style="position:absolute;margin-left:347.5pt;margin-top:12.75pt;width:58.25pt;height:43.2pt;z-index:251772928;visibility:visible;mso-wrap-style:square;mso-width-percent:0;mso-height-percent:0;mso-wrap-distance-left:9pt;mso-wrap-distance-top:0;mso-wrap-distance-right:9pt;mso-wrap-distance-bottom:0;mso-position-horizontal:absolute;mso-position-horizontal-relative:left-margin-area;mso-position-vertical:absolute;mso-position-vertical-relative:text;mso-width-percent:0;mso-height-percent:0;mso-width-relative:margin;mso-height-relative:margin;v-text-anchor:middle" o:gfxdata="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" fillcolor="#9ecb81 [2169]" strokecolor="#70ad47 [3209]" strokeweight=".5pt">
+              <v:rect w14:anchorId="24C1D112" id="Rectangle 213" o:spid="_x0000_s1055" style="position:absolute;margin-left:347.5pt;margin-top:12.75pt;width:58.25pt;height:43.2pt;z-index:251772928;visibility:visible;mso-wrap-style:square;mso-width-percent:0;mso-height-percent:0;mso-wrap-distance-left:9pt;mso-wrap-distance-top:0;mso-wrap-distance-right:9pt;mso-wrap-distance-bottom:0;mso-position-horizontal:absolute;mso-position-horizontal-relative:left-margin-area;mso-position-vertical:absolute;mso-position-vertical-relative:text;mso-width-percent:0;mso-height-percent:0;mso-width-relative:margin;mso-height-relative:margin;v-text-anchor:middle" o:gfxdata="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" fillcolor="#9ecb81 [2169]" strokecolor="#70ad47 [3209]" strokeweight=".5pt">
                 <v:fill color2="#8ac066 [2617]" rotate="t" colors="0 #b5d5a7;.5 #aace99;1 #9cca86" focus="100%" type="gradient">
                   <o:fill v:ext="view" type="gradientUnscaled"/>
                 </v:fill>
@@ -5416,75 +5483,6 @@
                 </v:textbox>
                 <w10:wrap anchorx="margin"/>
               </v:rect>
-            </w:pict>
-          </mc:Fallback>
-        </mc:AlternateContent>
-      </w:r>
-      <w:r>
-        <w:rPr>
-          <w:noProof/>
-        </w:rPr>
-        <mc:AlternateContent>
-          <mc:Choice Requires="wps">
-            <w:drawing>
-              <wp:anchor distT="0" distB="0" distL="114300" distR="114300" simplePos="0" relativeHeight="251763712" behindDoc="0" locked="0" layoutInCell="1" allowOverlap="1" wp14:anchorId="096D37B4" wp14:editId="3DFEB6DA">
-                <wp:simplePos x="0" y="0"/>
-                <wp:positionH relativeFrom="column">
-                  <wp:posOffset>1733384</wp:posOffset>
-                </wp:positionH>
-                <wp:positionV relativeFrom="paragraph">
-                  <wp:posOffset>10574</wp:posOffset>
-                </wp:positionV>
-                <wp:extent cx="7952" cy="4619708"/>
-                <wp:effectExtent l="0" t="0" r="30480" b="28575"/>
-                <wp:wrapNone/>
-                <wp:docPr id="206" name="Straight Connector 206"/>
-                <wp:cNvGraphicFramePr/>
-                <a:graphic xmlns:a="http://schemas.openxmlformats.org/drawingml/2006/main">
-                  <a:graphicData uri="http://schemas.microsoft.com/office/word/2010/wordprocessingShape">
-                    <wps:wsp>
-                      <wps:cNvCnPr/>
-                      <wps:spPr>
-                        <a:xfrm flipH="1">
-                          <a:off x="0" y="0"/>
-                          <a:ext cx="7952" cy="4619708"/>
-                        </a:xfrm>
-                        <a:prstGeom prst="line">
-                          <a:avLst/>
-                        </a:prstGeom>
-                      </wps:spPr>
-                      <wps:style>
-                        <a:lnRef idx="1">
-                          <a:schemeClr val="accent1"/>
-                        </a:lnRef>
-                        <a:fillRef idx="0">
-                          <a:schemeClr val="accent1"/>
-                        </a:fillRef>
-                        <a:effectRef idx="0">
-                          <a:schemeClr val="accent1"/>
-                        </a:effectRef>
-                        <a:fontRef idx="minor">
-                          <a:schemeClr val="tx1"/>
-                        </a:fontRef>
-                      </wps:style>
-                      <wps:bodyPr/>
-                    </wps:wsp>
-                  </a:graphicData>
-                </a:graphic>
-                <wp14:sizeRelH relativeFrom="margin">
-                  <wp14:pctWidth>0</wp14:pctWidth>
-                </wp14:sizeRelH>
-                <wp14:sizeRelV relativeFrom="margin">
-                  <wp14:pctHeight>0</wp14:pctHeight>
-                </wp14:sizeRelV>
-              </wp:anchor>
-            </w:drawing>
-          </mc:Choice>
-          <mc:Fallback xmlns:w16se="http://schemas.microsoft.com/office/word/2015/wordml/symex" xmlns:cx1="http://schemas.microsoft.com/office/drawing/2015/9/8/chartex" xmlns:cx="http://schemas.microsoft.com/office/drawing/2014/chartex">
-            <w:pict>
-              <v:line w14:anchorId="5329D6E8" id="Straight Connector 206" o:spid="_x0000_s1026" style="position:absolute;flip:x;z-index:251763712;visibility:visible;mso-wrap-style:square;mso-width-percent:0;mso-height-percent:0;mso-wrap-distance-left:9pt;mso-wrap-distance-top:0;mso-wrap-distance-right:9pt;mso-wrap-distance-bottom:0;mso-position-horizontal:absolute;mso-position-horizontal-relative:text;mso-position-vertical:absolute;mso-position-vertical-relative:text;mso-width-percent:0;mso-height-percent:0;mso-width-relative:margin;mso-height-relative:margin" from="136.5pt,.85pt" to="137.15pt,364.6pt" o:gfxdata="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" strokecolor="#5b9bd5 [3204]" strokeweight=".5pt">
-                <v:stroke joinstyle="miter"/>
-              </v:line>
             </w:pict>
           </mc:Fallback>
         </mc:AlternateContent>
@@ -5574,7 +5572,7 @@
               </wp:anchor>
             </w:drawing>
           </mc:Choice>
-          <mc:Fallback xmlns:w16se="http://schemas.microsoft.com/office/word/2015/wordml/symex" xmlns:cx1="http://schemas.microsoft.com/office/drawing/2015/9/8/chartex" xmlns:cx="http://schemas.microsoft.com/office/drawing/2014/chartex">
+          <mc:Fallback>
             <w:pict>
               <v:rect w14:anchorId="0969A137" id="Rectangle 192" o:spid="_x0000_s1054" style="position:absolute;margin-left:222.25pt;margin-top:11.45pt;width:50.1pt;height:32.55pt;z-index:251741184;visibility:visible;mso-wrap-style:square;mso-width-percent:0;mso-height-percent:0;mso-wrap-distance-left:9pt;mso-wrap-distance-top:0;mso-wrap-distance-right:9pt;mso-wrap-distance-bottom:0;mso-position-horizontal:absolute;mso-position-horizontal-relative:left-margin-area;mso-position-vertical:absolute;mso-position-vertical-relative:text;mso-width-percent:0;mso-height-percent:0;mso-width-relative:margin;mso-height-relative:margin;v-text-anchor:middle" o:gfxdata="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" fillcolor="#9ecb81 [2169]" strokecolor="#70ad47 [3209]" strokeweight=".5pt">
                 <v:fill color2="#8ac066 [2617]" rotate="t" colors="0 #b5d5a7;.5 #aace99;1 #9cca86" focus="100%" type="gradient">
@@ -5920,7 +5918,7 @@
               </wp:anchor>
             </w:drawing>
           </mc:Choice>
-          <mc:Fallback xmlns:w16se="http://schemas.microsoft.com/office/word/2015/wordml/symex" xmlns:cx1="http://schemas.microsoft.com/office/drawing/2015/9/8/chartex" xmlns:cx="http://schemas.microsoft.com/office/drawing/2014/chartex">
+          <mc:Fallback>
             <w:pict>
               <v:line w14:anchorId="56ECF4E5" id="Straight Connector 63" o:spid="_x0000_s1026" style="position:absolute;flip:x;z-index:251739136;visibility:visible;mso-wrap-style:square;mso-wrap-distance-left:9pt;mso-wrap-distance-top:0;mso-wrap-distance-right:9pt;mso-wrap-distance-bottom:0;mso-position-horizontal:absolute;mso-position-horizontal-relative:text;mso-position-vertical:absolute;mso-position-vertical-relative:text" from="39.1pt,11.45pt" to="49.1pt,11.45pt" o:gfxdata="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" strokecolor="#5b9bd5 [3204]" strokeweight=".5pt">
                 <v:stroke joinstyle="miter"/>
@@ -6362,7 +6360,7 @@
               </wp:anchor>
             </w:drawing>
           </mc:Choice>
-          <mc:Fallback xmlns:w16se="http://schemas.microsoft.com/office/word/2015/wordml/symex" xmlns:cx1="http://schemas.microsoft.com/office/drawing/2015/9/8/chartex" xmlns:cx="http://schemas.microsoft.com/office/drawing/2014/chartex">
+          <mc:Fallback>
             <w:pict>
               <v:shape w14:anchorId="41D87E25" id="_x0000_s1056" type="#_x0000_t202" style="position:absolute;margin-left:143.95pt;margin-top:15.95pt;width:103.3pt;height:18.15pt;z-index:251745280;visibility:visible;mso-wrap-style:square;mso-width-percent:0;mso-height-percent:0;mso-wrap-distance-left:9pt;mso-wrap-distance-top:3.6pt;mso-wrap-distance-right:9pt;mso-wrap-distance-bottom:3.6pt;mso-position-horizontal:absolute;mso-position-horizontal-relative:text;mso-position-vertical:absolute;mso-position-vertical-relative:text;mso-width-percent:0;mso-height-percent:0;mso-width-relative:margin;mso-height-relative:margin;v-text-anchor:top" o:gfxdata="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" stroked="f">
                 <v:textbox>
@@ -6470,7 +6468,7 @@
               </wp:anchor>
             </w:drawing>
           </mc:Choice>
-          <mc:Fallback xmlns:w16se="http://schemas.microsoft.com/office/word/2015/wordml/symex" xmlns:cx1="http://schemas.microsoft.com/office/drawing/2015/9/8/chartex" xmlns:cx="http://schemas.microsoft.com/office/drawing/2014/chartex">
+          <mc:Fallback>
             <w:pict>
               <v:shape w14:anchorId="3796E5E1" id="_x0000_s1057" type="#_x0000_t202" style="position:absolute;margin-left:143.8pt;margin-top:.8pt;width:103.3pt;height:18.15pt;z-index:251743232;visibility:visible;mso-wrap-style:square;mso-width-percent:0;mso-height-percent:0;mso-wrap-distance-left:9pt;mso-wrap-distance-top:3.6pt;mso-wrap-distance-right:9pt;mso-wrap-distance-bottom:3.6pt;mso-position-horizontal:absolute;mso-position-horizontal-relative:text;mso-position-vertical:absolute;mso-position-vertical-relative:text;mso-width-percent:0;mso-height-percent:0;mso-width-relative:margin;mso-height-relative:margin;v-text-anchor:top" o:gfxdata="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" stroked="f">
                 <v:textbox>
@@ -7305,7 +7303,7 @@
               </wp:anchor>
             </w:drawing>
           </mc:Choice>
-          <mc:Fallback xmlns:w16se="http://schemas.microsoft.com/office/word/2015/wordml/symex" xmlns:cx1="http://schemas.microsoft.com/office/drawing/2015/9/8/chartex" xmlns:cx="http://schemas.microsoft.com/office/drawing/2014/chartex">
+          <mc:Fallback>
             <w:pict>
               <v:line w14:anchorId="73B7B199" id="Straight Connector 62" o:spid="_x0000_s1026" style="position:absolute;flip:x;z-index:251737088;visibility:visible;mso-wrap-style:square;mso-wrap-distance-left:9pt;mso-wrap-distance-top:0;mso-wrap-distance-right:9pt;mso-wrap-distance-bottom:0;mso-position-horizontal:absolute;mso-position-horizontal-relative:text;mso-position-vertical:absolute;mso-position-vertical-relative:text" from="39.45pt,14.25pt" to="49.45pt,14.25pt" o:gfxdata="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" strokecolor="#5b9bd5 [3204]" strokeweight=".5pt">
                 <v:stroke joinstyle="miter"/>
@@ -7374,7 +7372,7 @@
               </wp:anchor>
             </w:drawing>
           </mc:Choice>
-          <mc:Fallback xmlns:w16se="http://schemas.microsoft.com/office/word/2015/wordml/symex" xmlns:cx1="http://schemas.microsoft.com/office/drawing/2015/9/8/chartex" xmlns:cx="http://schemas.microsoft.com/office/drawing/2014/chartex">
+          <mc:Fallback>
             <w:pict>
               <v:line w14:anchorId="0CB6C865" id="Straight Connector 61" o:spid="_x0000_s1026" style="position:absolute;flip:x y;z-index:251735040;visibility:visible;mso-wrap-style:square;mso-width-percent:0;mso-height-percent:0;mso-wrap-distance-left:9pt;mso-wrap-distance-top:0;mso-wrap-distance-right:9pt;mso-wrap-distance-bottom:0;mso-position-horizontal:absolute;mso-position-horizontal-relative:text;mso-position-vertical:absolute;mso-position-vertical-relative:text;mso-width-percent:0;mso-height-percent:0;mso-width-relative:margin;mso-height-relative:margin" from="39.45pt,14.25pt" to="47.6pt,14.25pt" o:gfxdata="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" strokecolor="#5b9bd5 [3204]" strokeweight=".5pt">
                 <v:stroke joinstyle="miter"/>
@@ -7679,7 +7677,7 @@
               </wp:anchor>
             </w:drawing>
           </mc:Choice>
-          <mc:Fallback xmlns:w16se="http://schemas.microsoft.com/office/word/2015/wordml/symex" xmlns:cx1="http://schemas.microsoft.com/office/drawing/2015/9/8/chartex" xmlns:cx="http://schemas.microsoft.com/office/drawing/2014/chartex">
+          <mc:Fallback>
             <w:pict>
               <v:rect w14:anchorId="5534A7DC" id="Rectangle 205" o:spid="_x0000_s1059" style="position:absolute;margin-left:222.35pt;margin-top:185.9pt;width:55.7pt;height:42.55pt;z-index:251761664;visibility:visible;mso-wrap-style:square;mso-width-percent:0;mso-height-percent:0;mso-wrap-distance-left:9pt;mso-wrap-distance-top:0;mso-wrap-distance-right:9pt;mso-wrap-distance-bottom:0;mso-position-horizontal:absolute;mso-position-horizontal-relative:left-margin-area;mso-position-vertical:absolute;mso-position-vertical-relative:text;mso-width-percent:0;mso-height-percent:0;mso-width-relative:margin;mso-height-relative:margin;v-text-anchor:middle" o:gfxdata="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" fillcolor="#9ecb81 [2169]" strokecolor="#70ad47 [3209]" strokeweight=".5pt">
                 <v:fill color2="#8ac066 [2617]" rotate="t" colors="0 #b5d5a7;.5 #aace99;1 #9cca86" focus="100%" type="gradient">
@@ -7796,7 +7794,7 @@
               </wp:anchor>
             </w:drawing>
           </mc:Choice>
-          <mc:Fallback xmlns:w16se="http://schemas.microsoft.com/office/word/2015/wordml/symex" xmlns:cx1="http://schemas.microsoft.com/office/drawing/2015/9/8/chartex" xmlns:cx="http://schemas.microsoft.com/office/drawing/2014/chartex">
+          <mc:Fallback>
             <w:pict>
               <v:rect w14:anchorId="259400BB" id="Rectangle 204" o:spid="_x0000_s1060" style="position:absolute;margin-left:221.65pt;margin-top:135.75pt;width:55.7pt;height:42.55pt;z-index:251759616;visibility:visible;mso-wrap-style:square;mso-width-percent:0;mso-height-percent:0;mso-wrap-distance-left:9pt;mso-wrap-distance-top:0;mso-wrap-distance-right:9pt;mso-wrap-distance-bottom:0;mso-position-horizontal:absolute;mso-position-horizontal-relative:left-margin-area;mso-position-vertical:absolute;mso-position-vertical-relative:text;mso-width-percent:0;mso-height-percent:0;mso-width-relative:margin;mso-height-relative:margin;v-text-anchor:middle" o:gfxdata="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" fillcolor="#9ecb81 [2169]" strokecolor="#70ad47 [3209]" strokeweight=".5pt">
                 <v:fill color2="#8ac066 [2617]" rotate="t" colors="0 #b5d5a7;.5 #aace99;1 #9cca86" focus="100%" type="gradient">
@@ -7909,7 +7907,7 @@
               </wp:anchor>
             </w:drawing>
           </mc:Choice>
-          <mc:Fallback xmlns:w16se="http://schemas.microsoft.com/office/word/2015/wordml/symex" xmlns:cx1="http://schemas.microsoft.com/office/drawing/2015/9/8/chartex" xmlns:cx="http://schemas.microsoft.com/office/drawing/2014/chartex">
+          <mc:Fallback>
             <w:pict>
               <v:shape w14:anchorId="4C4C4364" id="_x0000_s1061" type="#_x0000_t202" style="position:absolute;margin-left:144.65pt;margin-top:94.4pt;width:73.25pt;height:36.9pt;z-index:251757568;visibility:visible;mso-wrap-style:square;mso-width-percent:0;mso-height-percent:0;mso-wrap-distance-left:9pt;mso-wrap-distance-top:3.6pt;mso-wrap-distance-right:9pt;mso-wrap-distance-bottom:3.6pt;mso-position-horizontal:absolute;mso-position-horizontal-relative:text;mso-position-vertical:absolute;mso-position-vertical-relative:text;mso-width-percent:0;mso-height-percent:0;mso-width-relative:margin;mso-height-relative:margin;v-text-anchor:top" o:gfxdata="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" stroked="f">
                 <v:textbox>
@@ -8026,7 +8024,7 @@
               </wp:anchor>
             </w:drawing>
           </mc:Choice>
-          <mc:Fallback xmlns:w16se="http://schemas.microsoft.com/office/word/2015/wordml/symex" xmlns:cx1="http://schemas.microsoft.com/office/drawing/2015/9/8/chartex" xmlns:cx="http://schemas.microsoft.com/office/drawing/2014/chartex">
+          <mc:Fallback>
             <w:pict>
               <v:shape w14:anchorId="47A203EC" id="_x0000_s1062" type="#_x0000_t202" style="position:absolute;margin-left:2in;margin-top:81.85pt;width:73.25pt;height:18.15pt;z-index:251755520;visibility:visible;mso-wrap-style:square;mso-width-percent:0;mso-height-percent:0;mso-wrap-distance-left:9pt;mso-wrap-distance-top:3.6pt;mso-wrap-distance-right:9pt;mso-wrap-distance-bottom:3.6pt;mso-position-horizontal:absolute;mso-position-horizontal-relative:text;mso-position-vertical:absolute;mso-position-vertical-relative:text;mso-width-percent:0;mso-height-percent:0;mso-width-relative:margin;mso-height-relative:margin;v-text-anchor:top" o:gfxdata="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" stroked="f">
                 <v:textbox>
@@ -8147,7 +8145,7 @@
               </wp:anchor>
             </w:drawing>
           </mc:Choice>
-          <mc:Fallback xmlns:w16se="http://schemas.microsoft.com/office/word/2015/wordml/symex" xmlns:cx1="http://schemas.microsoft.com/office/drawing/2015/9/8/chartex" xmlns:cx="http://schemas.microsoft.com/office/drawing/2014/chartex">
+          <mc:Fallback>
             <w:pict>
               <v:rect w14:anchorId="3D1C397A" id="Rectangle 201" o:spid="_x0000_s1063" style="position:absolute;margin-left:221.6pt;margin-top:38.05pt;width:54.45pt;height:40.7pt;z-index:251753472;visibility:visible;mso-wrap-style:square;mso-width-percent:0;mso-height-percent:0;mso-wrap-distance-left:9pt;mso-wrap-distance-top:0;mso-wrap-distance-right:9pt;mso-wrap-distance-bottom:0;mso-position-horizontal:absolute;mso-position-horizontal-relative:left-margin-area;mso-position-vertical:absolute;mso-position-vertical-relative:text;mso-width-percent:0;mso-height-percent:0;mso-width-relative:margin;mso-height-relative:margin;v-text-anchor:middle" o:gfxdata="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" fillcolor="#9ecb81 [2169]" strokecolor="#70ad47 [3209]" strokeweight=".5pt">
                 <v:fill color2="#8ac066 [2617]" rotate="t" colors="0 #b5d5a7;.5 #aace99;1 #9cca86" focus="100%" type="gradient">
@@ -8267,7 +8265,7 @@
               </wp:anchor>
             </w:drawing>
           </mc:Choice>
-          <mc:Fallback xmlns:w16se="http://schemas.microsoft.com/office/word/2015/wordml/symex" xmlns:cx1="http://schemas.microsoft.com/office/drawing/2015/9/8/chartex" xmlns:cx="http://schemas.microsoft.com/office/drawing/2014/chartex">
+          <mc:Fallback>
             <w:pict>
               <v:shape w14:anchorId="6CF3EE55" id="_x0000_s1064" type="#_x0000_t202" style="position:absolute;margin-left:144.55pt;margin-top:17.3pt;width:87pt;height:18.15pt;z-index:251751424;visibility:visible;mso-wrap-style:square;mso-width-percent:0;mso-height-percent:0;mso-wrap-distance-left:9pt;mso-wrap-distance-top:3.6pt;mso-wrap-distance-right:9pt;mso-wrap-distance-bottom:3.6pt;mso-position-horizontal:absolute;mso-position-horizontal-relative:text;mso-position-vertical:absolute;mso-position-vertical-relative:text;mso-width-percent:0;mso-height-percent:0;mso-width-relative:margin;mso-height-relative:margin;v-text-anchor:top" o:gfxdata="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" stroked="f">
                 <v:textbox>
@@ -8384,7 +8382,7 @@
               </wp:anchor>
             </w:drawing>
           </mc:Choice>
-          <mc:Fallback xmlns:w16se="http://schemas.microsoft.com/office/word/2015/wordml/symex" xmlns:cx1="http://schemas.microsoft.com/office/drawing/2015/9/8/chartex" xmlns:cx="http://schemas.microsoft.com/office/drawing/2014/chartex">
+          <mc:Fallback>
             <w:pict>
               <v:shape w14:anchorId="75B42C6A" id="_x0000_s1065" type="#_x0000_t202" style="position:absolute;margin-left:144.6pt;margin-top:4.85pt;width:63.85pt;height:18.15pt;z-index:251749376;visibility:visible;mso-wrap-style:square;mso-width-percent:0;mso-height-percent:0;mso-wrap-distance-left:9pt;mso-wrap-distance-top:3.6pt;mso-wrap-distance-right:9pt;mso-wrap-distance-bottom:3.6pt;mso-position-horizontal:absolute;mso-position-horizontal-relative:text;mso-position-vertical:absolute;mso-position-vertical-relative:text;mso-width-percent:0;mso-height-percent:0;mso-width-relative:margin;mso-height-relative:margin;v-text-anchor:top" o:gfxdata="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" stroked="f">
                 <v:textbox>
@@ -8476,7 +8474,7 @@
               </wp:anchor>
             </w:drawing>
           </mc:Choice>
-          <mc:Fallback xmlns:w16se="http://schemas.microsoft.com/office/word/2015/wordml/symex" xmlns:cx1="http://schemas.microsoft.com/office/drawing/2015/9/8/chartex" xmlns:cx="http://schemas.microsoft.com/office/drawing/2014/chartex">
+          <mc:Fallback>
             <w:pict>
               <v:line w14:anchorId="2EAB78A7" id="Straight Connector 60" o:spid="_x0000_s1026" style="position:absolute;flip:x y;z-index:251732992;visibility:visible;mso-wrap-style:square;mso-width-percent:0;mso-height-percent:0;mso-wrap-distance-left:9pt;mso-wrap-distance-top:0;mso-wrap-distance-right:9pt;mso-wrap-distance-bottom:0;mso-position-horizontal:absolute;mso-position-horizontal-relative:text;mso-position-vertical:absolute;mso-position-vertical-relative:text;mso-width-percent:0;mso-height-percent:0;mso-width-relative:margin;mso-height-relative:margin" from="38.2pt,62.45pt" to="46.95pt,63.1pt" o:gfxdata="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" strokecolor="#5b9bd5 [3204]" strokeweight=".5pt">
                 <v:stroke joinstyle="miter"/>
@@ -8545,7 +8543,7 @@
               </wp:anchor>
             </w:drawing>
           </mc:Choice>
-          <mc:Fallback xmlns:w16se="http://schemas.microsoft.com/office/word/2015/wordml/symex" xmlns:cx1="http://schemas.microsoft.com/office/drawing/2015/9/8/chartex" xmlns:cx="http://schemas.microsoft.com/office/drawing/2014/chartex">
+          <mc:Fallback>
             <w:pict>
               <v:line w14:anchorId="2E49372B" id="Straight Connector 59" o:spid="_x0000_s1026" style="position:absolute;flip:x y;z-index:251730944;visibility:visible;mso-wrap-style:square;mso-width-percent:0;mso-height-percent:0;mso-wrap-distance-left:9pt;mso-wrap-distance-top:0;mso-wrap-distance-right:9pt;mso-wrap-distance-bottom:0;mso-position-horizontal:absolute;mso-position-horizontal-relative:text;mso-position-vertical:absolute;mso-position-vertical-relative:text;mso-width-percent:0;mso-height-percent:0;mso-width-relative:margin;mso-height-relative:margin" from="37.55pt,119.45pt" to="45.05pt,120.05pt" o:gfxdata="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" strokecolor="#5b9bd5 [3204]" strokeweight=".5pt">
                 <v:stroke joinstyle="miter"/>
@@ -8557,6 +8555,8 @@
       <w:r>
         <w:tab/>
       </w:r>
+      <w:bookmarkStart w:id="0" w:name="_GoBack"/>
+      <w:bookmarkEnd w:id="0"/>
     </w:p>
     <w:sectPr>
       <w:pgSz w:w="12240" w:h="15840"/>
@@ -8569,7 +8569,7 @@
 </file>
 
 <file path=word/styles.xml><?xml version="1.0" encoding="utf-8"?>
-<w:styles xmlns:mc="http://schemas.openxmlformats.org/markup-compatibility/2006" xmlns:r="http://schemas.openxmlformats.org/officeDocument/2006/relationships" xmlns:w="http://schemas.openxmlformats.org/wordprocessingml/2006/main" xmlns:w14="http://schemas.microsoft.com/office/word/2010/wordml" xmlns:w15="http://schemas.microsoft.com/office/word/2012/wordml" mc:Ignorable="w14 w15">
+<w:styles xmlns:mc="http://schemas.openxmlformats.org/markup-compatibility/2006" xmlns:r="http://schemas.openxmlformats.org/officeDocument/2006/relationships" xmlns:w="http://schemas.openxmlformats.org/wordprocessingml/2006/main" xmlns:w14="http://schemas.microsoft.com/office/word/2010/wordml" xmlns:w15="http://schemas.microsoft.com/office/word/2012/wordml" xmlns:w16se="http://schemas.microsoft.com/office/word/2015/wordml/symex" mc:Ignorable="w14 w15 w16se">
   <w:docDefaults>
     <w:rPrDefault>
       <w:rPr>
@@ -8585,7 +8585,7 @@
       </w:pPr>
     </w:pPrDefault>
   </w:docDefaults>
-  <w:latentStyles w:defLockedState="0" w:defUIPriority="99" w:defSemiHidden="0" w:defUnhideWhenUsed="0" w:defQFormat="0" w:count="371">
+  <w:latentStyles w:defLockedState="0" w:defUIPriority="99" w:defSemiHidden="0" w:defUnhideWhenUsed="0" w:defQFormat="0" w:count="372">
     <w:lsdException w:name="Normal" w:uiPriority="0" w:qFormat="1"/>
     <w:lsdException w:name="heading 1" w:uiPriority="9" w:qFormat="1"/>
     <w:lsdException w:name="heading 2" w:semiHidden="1" w:uiPriority="9" w:unhideWhenUsed="1" w:qFormat="1"/>
@@ -8691,7 +8691,6 @@
     <w:lsdException w:name="HTML Sample" w:semiHidden="1" w:unhideWhenUsed="1"/>
     <w:lsdException w:name="HTML Typewriter" w:semiHidden="1" w:unhideWhenUsed="1"/>
     <w:lsdException w:name="HTML Variable" w:semiHidden="1" w:unhideWhenUsed="1"/>
-    <w:lsdException w:name="Normal Table" w:semiHidden="1" w:unhideWhenUsed="1"/>
     <w:lsdException w:name="annotation subject" w:semiHidden="1" w:unhideWhenUsed="1"/>
     <w:lsdException w:name="No List" w:semiHidden="1" w:unhideWhenUsed="1"/>
     <w:lsdException w:name="Outline List 1" w:semiHidden="1" w:unhideWhenUsed="1"/>
@@ -8738,10 +8737,8 @@
     <w:lsdException w:name="Table Subtle 2" w:semiHidden="1" w:unhideWhenUsed="1"/>
     <w:lsdException w:name="Table Web 1" w:semiHidden="1" w:unhideWhenUsed="1"/>
     <w:lsdException w:name="Table Web 2" w:semiHidden="1" w:unhideWhenUsed="1"/>
-    <w:lsdException w:name="Table Web 3" w:semiHidden="1" w:unhideWhenUsed="1"/>
     <w:lsdException w:name="Balloon Text" w:semiHidden="1" w:unhideWhenUsed="1"/>
     <w:lsdException w:name="Table Grid" w:uiPriority="39"/>
-    <w:lsdException w:name="Table Theme" w:semiHidden="1" w:unhideWhenUsed="1"/>
     <w:lsdException w:name="Placeholder Text" w:semiHidden="1"/>
     <w:lsdException w:name="No Spacing" w:uiPriority="1" w:qFormat="1"/>
     <w:lsdException w:name="Light Shading" w:uiPriority="60"/>
@@ -8957,6 +8954,7 @@
     <w:lsdException w:name="List Table 5 Dark Accent 6" w:uiPriority="50"/>
     <w:lsdException w:name="List Table 6 Colorful Accent 6" w:uiPriority="51"/>
     <w:lsdException w:name="List Table 7 Colorful Accent 6" w:uiPriority="52"/>
+    <w:lsdException w:name="Mention" w:semiHidden="1" w:unhideWhenUsed="1"/>
   </w:latentStyles>
   <w:style w:type="paragraph" w:default="1" w:styleId="Normal">
     <w:name w:val="Normal"/>

</xml_diff>